<commit_message>
Framework 2.0 Release Candidate
</commit_message>
<xml_diff>
--- a/other_files/PS.BIF.JA.05 - Javascript Starter Kit.docx
+++ b/other_files/PS.BIF.JA.05 - Javascript Starter Kit.docx
@@ -1,6 +1,6 @@
 
 <file path=word/document.xml><?xml version="1.0" encoding="utf-8"?>
-<w:document xmlns:mv="urn:schemas-microsoft-com:mac:vml" xmlns:mo="http://schemas.microsoft.com/office/mac/office/2008/main" xmlns:ve="http://schemas.openxmlformats.org/markup-compatibility/2006" xmlns:o="urn:schemas-microsoft-com:office:office" xmlns:r="http://schemas.openxmlformats.org/officeDocument/2006/relationships" xmlns:m="http://schemas.openxmlformats.org/officeDocument/2006/math" xmlns:v="urn:schemas-microsoft-com:vml" xmlns:w10="urn:schemas-microsoft-com:office:word" xmlns:w="http://schemas.openxmlformats.org/wordprocessingml/2006/main" xmlns:wne="http://schemas.microsoft.com/office/word/2006/wordml" xmlns:wp="http://schemas.openxmlformats.org/drawingml/2006/wordprocessingDrawing" ve:Ignorable="mv" ve:PreserveAttributes="mv:*">
+<w:document xmlns:ve="http://schemas.openxmlformats.org/markup-compatibility/2006" xmlns:o="urn:schemas-microsoft-com:office:office" xmlns:r="http://schemas.openxmlformats.org/officeDocument/2006/relationships" xmlns:m="http://schemas.openxmlformats.org/officeDocument/2006/math" xmlns:v="urn:schemas-microsoft-com:vml" xmlns:wp="http://schemas.openxmlformats.org/drawingml/2006/wordprocessingDrawing" xmlns:w10="urn:schemas-microsoft-com:office:word" xmlns:w="http://schemas.openxmlformats.org/wordprocessingml/2006/main" xmlns:wne="http://schemas.microsoft.com/office/word/2006/wordml">
   <w:body>
     <w:sdt>
       <w:sdtPr>
@@ -34,7 +34,7 @@
                   <w:szCs w:val="40"/>
                 </w:rPr>
                 <w:pict>
-                  <v:shapetype id="_x0000_t202" coordsize="21600,21600" o:spt="202" path="m0,0l0,21600,21600,21600,21600,0xe">
+                  <v:shapetype id="_x0000_t202" coordsize="21600,21600" o:spt="202" path="m,l,21600r21600,l21600,xe">
                     <v:stroke joinstyle="miter"/>
                     <v:path gradientshapeok="t" o:connecttype="rect"/>
                   </v:shapetype>
@@ -107,13 +107,8 @@
               <w:bookmarkStart w:id="0" w:name="_GoBack"/>
               <w:bookmarkStart w:id="1" w:name="_Toc288056976"/>
               <w:bookmarkEnd w:id="0"/>
-              <w:proofErr w:type="spellStart"/>
               <w:r>
-                <w:t>CoE</w:t>
-              </w:r>
-              <w:proofErr w:type="spellEnd"/>
-              <w:r>
-                <w:t xml:space="preserve"> Version Control</w:t>
+                <w:t>CoE Version Control</w:t>
               </w:r>
               <w:bookmarkEnd w:id="1"/>
             </w:p>
@@ -623,6 +618,7 @@
                 <w:rPr>
                   <w:rFonts w:asciiTheme="majorHAnsi" w:hAnsiTheme="majorHAnsi"/>
                 </w:rPr>
+                <w:lastRenderedPageBreak/>
                 <w:t>Table of Contents</w:t>
               </w:r>
             </w:p>
@@ -692,6 +688,7 @@
                 <w:r>
                   <w:rPr>
                     <w:noProof/>
+                    <w:webHidden/>
                   </w:rPr>
                 </w:r>
                 <w:r>
@@ -735,7 +732,7 @@
                     <w:rStyle w:val="Hyperlink"/>
                     <w:noProof/>
                   </w:rPr>
-                  <w:t>Template Guidelines</w:t>
+                  <w:t>Table of Contents</w:t>
                 </w:r>
                 <w:r>
                   <w:rPr>
@@ -761,6 +758,7 @@
                 <w:r>
                   <w:rPr>
                     <w:noProof/>
+                    <w:webHidden/>
                   </w:rPr>
                 </w:r>
                 <w:r>
@@ -804,7 +802,14 @@
                     <w:rStyle w:val="Hyperlink"/>
                     <w:noProof/>
                   </w:rPr>
-                  <w:t>USE CASE:</w:t>
+                  <w:t>How to Use This Document</w:t>
+                </w:r>
+                <w:r>
+                  <w:rPr>
+                    <w:rStyle w:val="Hyperlink"/>
+                    <w:noProof/>
+                  </w:rPr>
+                  <w:t>:</w:t>
                 </w:r>
                 <w:r>
                   <w:rPr>
@@ -830,6 +835,7 @@
                 <w:r>
                   <w:rPr>
                     <w:noProof/>
+                    <w:webHidden/>
                   </w:rPr>
                 </w:r>
                 <w:r>
@@ -899,6 +905,7 @@
                 <w:r>
                   <w:rPr>
                     <w:noProof/>
+                    <w:webHidden/>
                   </w:rPr>
                 </w:r>
                 <w:r>
@@ -968,6 +975,7 @@
                 <w:r>
                   <w:rPr>
                     <w:noProof/>
+                    <w:webHidden/>
                   </w:rPr>
                 </w:r>
                 <w:r>
@@ -1037,6 +1045,7 @@
                 <w:r>
                   <w:rPr>
                     <w:noProof/>
+                    <w:webHidden/>
                   </w:rPr>
                 </w:r>
                 <w:r>
@@ -1106,6 +1115,7 @@
                 <w:r>
                   <w:rPr>
                     <w:noProof/>
+                    <w:webHidden/>
                   </w:rPr>
                 </w:r>
                 <w:r>
@@ -1175,6 +1185,7 @@
                 <w:r>
                   <w:rPr>
                     <w:noProof/>
+                    <w:webHidden/>
                   </w:rPr>
                 </w:r>
                 <w:r>
@@ -1244,6 +1255,7 @@
                 <w:r>
                   <w:rPr>
                     <w:noProof/>
+                    <w:webHidden/>
                   </w:rPr>
                 </w:r>
                 <w:r>
@@ -1313,6 +1325,7 @@
                 <w:r>
                   <w:rPr>
                     <w:noProof/>
+                    <w:webHidden/>
                   </w:rPr>
                 </w:r>
                 <w:r>
@@ -1382,6 +1395,7 @@
                 <w:r>
                   <w:rPr>
                     <w:noProof/>
+                    <w:webHidden/>
                   </w:rPr>
                 </w:r>
                 <w:r>
@@ -1451,6 +1465,7 @@
                 <w:r>
                   <w:rPr>
                     <w:noProof/>
+                    <w:webHidden/>
                   </w:rPr>
                 </w:r>
                 <w:r>
@@ -1498,53 +1513,56 @@
               <w:tab w:val="left" w:pos="2208"/>
             </w:tabs>
           </w:pPr>
-          <w:bookmarkStart w:id="2" w:name="_Toc288056978"/>
-          <w:r>
-            <w:t>Use Case</w:t>
-          </w:r>
-          <w:r>
-            <w:t>:</w:t>
+          <w:r>
+            <w:t>How to Use this Document</w:t>
+          </w:r>
+        </w:p>
+        <w:p>
+          <w:r>
+            <w:t xml:space="preserve">The JavaScript Framework is included on QuickStart. </w:t>
+          </w:r>
+          <w:r>
+            <w:t>If you are working on a site that already has the framework in place, then you can skip ahead to “Including JavaScript,” and learn how to activate JavaScript for the specific module that you plan to customize.</w:t>
+          </w:r>
+        </w:p>
+        <w:p>
+          <w:r>
+            <w:t>To determine if the framework is in place</w:t>
+          </w:r>
+          <w:r>
+            <w:t>: G</w:t>
+          </w:r>
+          <w:r>
+            <w:t>o to the File Manager, and look for the “javascript” folder.</w:t>
+          </w:r>
+          <w:r>
+            <w:t xml:space="preserve"> If you see “manager.js” in the list of files, then the framework is in place.</w:t>
+          </w:r>
+        </w:p>
+        <w:p>
+          <w:pPr>
+            <w:pStyle w:val="Heading2"/>
+          </w:pPr>
+          <w:bookmarkStart w:id="2" w:name="_Toc288056979"/>
+          <w:r>
+            <w:t>Initial Setup</w:t>
           </w:r>
           <w:bookmarkEnd w:id="2"/>
-          <w:r>
-            <w:tab/>
-          </w:r>
-        </w:p>
-        <w:p>
-          <w:r>
-            <w:t>Approval has been received for a JavaScript enhancement to a Client’s site, and your Clie</w:t>
-          </w:r>
-          <w:r>
-            <w:t>nt’s site doesn’t have the JavaS</w:t>
-          </w:r>
-          <w:r>
-            <w:t>cript infrastructure already in place.</w:t>
-          </w:r>
-        </w:p>
-        <w:p>
-          <w:pPr>
-            <w:pStyle w:val="Heading2"/>
-          </w:pPr>
-          <w:bookmarkStart w:id="3" w:name="_Toc288056979"/>
-          <w:r>
-            <w:t>Initial Setup</w:t>
+        </w:p>
+        <w:p>
+          <w:pPr>
+            <w:pStyle w:val="NoSpacing"/>
+          </w:pPr>
+        </w:p>
+        <w:p>
+          <w:pPr>
+            <w:pStyle w:val="Heading3"/>
+          </w:pPr>
+          <w:bookmarkStart w:id="3" w:name="_Toc288056980"/>
+          <w:r>
+            <w:t>Steps to Implement</w:t>
           </w:r>
           <w:bookmarkEnd w:id="3"/>
-        </w:p>
-        <w:p>
-          <w:pPr>
-            <w:pStyle w:val="NoSpacing"/>
-          </w:pPr>
-        </w:p>
-        <w:p>
-          <w:pPr>
-            <w:pStyle w:val="Heading3"/>
-          </w:pPr>
-          <w:bookmarkStart w:id="4" w:name="_Toc288056980"/>
-          <w:r>
-            <w:t>Steps to Implement</w:t>
-          </w:r>
-          <w:bookmarkEnd w:id="4"/>
         </w:p>
         <w:p>
           <w:pPr>
@@ -1568,41 +1586,13 @@
             <w:rPr>
               <w:rFonts w:asciiTheme="minorHAnsi" w:hAnsiTheme="minorHAnsi"/>
             </w:rPr>
-            <w:t xml:space="preserve">GS.COE.JA.09 - </w:t>
-          </w:r>
-          <w:proofErr w:type="spellStart"/>
+            <w:t>GS.COE.JA.09 - J</w:t>
+          </w:r>
           <w:r>
             <w:rPr>
               <w:rFonts w:asciiTheme="minorHAnsi" w:hAnsiTheme="minorHAnsi"/>
             </w:rPr>
-            <w:t>J</w:t>
-          </w:r>
-          <w:r>
-            <w:rPr>
-              <w:rFonts w:asciiTheme="minorHAnsi" w:hAnsiTheme="minorHAnsi"/>
-            </w:rPr>
-            <w:t>avascript.zip</w:t>
-          </w:r>
-          <w:proofErr w:type="spellEnd"/>
-          <w:r>
-            <w:rPr>
-              <w:rFonts w:asciiTheme="minorHAnsi" w:hAnsiTheme="minorHAnsi"/>
-            </w:rPr>
-            <w:t>” file in this Starter Kit into the “</w:t>
-          </w:r>
-          <w:proofErr w:type="spellStart"/>
-          <w:r>
-            <w:rPr>
-              <w:rFonts w:asciiTheme="minorHAnsi" w:hAnsiTheme="minorHAnsi"/>
-            </w:rPr>
-            <w:t>javascript</w:t>
-          </w:r>
-          <w:proofErr w:type="spellEnd"/>
-          <w:r>
-            <w:rPr>
-              <w:rFonts w:asciiTheme="minorHAnsi" w:hAnsiTheme="minorHAnsi"/>
-            </w:rPr>
-            <w:t xml:space="preserve">” folder in the file manager. </w:t>
+            <w:t xml:space="preserve">avascript.zip” file in this Starter Kit into the “javascript” folder in the file manager. </w:t>
           </w:r>
         </w:p>
         <w:p>
@@ -1634,21 +1624,7 @@
             <w:rPr>
               <w:rFonts w:asciiTheme="minorHAnsi" w:hAnsiTheme="minorHAnsi"/>
             </w:rPr>
-            <w:t xml:space="preserve"> go into the folder “</w:t>
-          </w:r>
-          <w:proofErr w:type="spellStart"/>
-          <w:r>
-            <w:rPr>
-              <w:rFonts w:asciiTheme="minorHAnsi" w:hAnsiTheme="minorHAnsi"/>
-            </w:rPr>
-            <w:t>javascript</w:t>
-          </w:r>
-          <w:proofErr w:type="spellEnd"/>
-          <w:r>
-            <w:rPr>
-              <w:rFonts w:asciiTheme="minorHAnsi" w:hAnsiTheme="minorHAnsi"/>
-            </w:rPr>
-            <w:t>”. All lower case, no spaces or special characters.</w:t>
+            <w:t xml:space="preserve"> go into the folder “javascript”. All lower case, no spaces or special characters.</w:t>
           </w:r>
         </w:p>
         <w:p>
@@ -1698,7 +1674,7 @@
           <w:pPr>
             <w:pStyle w:val="Heading3"/>
           </w:pPr>
-          <w:bookmarkStart w:id="5" w:name="_Toc288056981"/>
+          <w:bookmarkStart w:id="4" w:name="_Toc288056981"/>
           <w:r>
             <w:t xml:space="preserve">How to </w:t>
           </w:r>
@@ -1708,7 +1684,7 @@
           <w:r>
             <w:t>nable Unit Tests</w:t>
           </w:r>
-          <w:bookmarkEnd w:id="5"/>
+          <w:bookmarkEnd w:id="4"/>
         </w:p>
         <w:p>
           <w:r>
@@ -1731,21 +1707,7 @@
             <w:rPr>
               <w:rFonts w:asciiTheme="minorHAnsi" w:hAnsiTheme="minorHAnsi"/>
             </w:rPr>
-            <w:t>The user login is “</w:t>
-          </w:r>
-          <w:proofErr w:type="spellStart"/>
-          <w:r>
-            <w:rPr>
-              <w:rFonts w:asciiTheme="minorHAnsi" w:hAnsiTheme="minorHAnsi"/>
-            </w:rPr>
-            <w:t>superuser</w:t>
-          </w:r>
-          <w:proofErr w:type="spellEnd"/>
-          <w:r>
-            <w:rPr>
-              <w:rFonts w:asciiTheme="minorHAnsi" w:hAnsiTheme="minorHAnsi"/>
-            </w:rPr>
-            <w:t>”</w:t>
+            <w:t>The user login is “superuser”</w:t>
           </w:r>
         </w:p>
         <w:p>
@@ -1772,15 +1734,7 @@
             <w:pStyle w:val="Code"/>
           </w:pPr>
           <w:r>
-            <w:t>&lt;input type=”hidden” id=”</w:t>
-          </w:r>
-          <w:proofErr w:type="spellStart"/>
-          <w:r>
-            <w:t>mod_mgr_run_tests</w:t>
-          </w:r>
-          <w:proofErr w:type="spellEnd"/>
-          <w:r>
-            <w:t>” value=”true”/&gt;</w:t>
+            <w:t>&lt;input type=”hidden” id=”mod_mgr_run_tests” value=”true”/&gt;</w:t>
           </w:r>
         </w:p>
         <w:p>
@@ -1792,39 +1746,26 @@
           <w:pPr>
             <w:pStyle w:val="Heading2"/>
           </w:pPr>
-          <w:bookmarkStart w:id="6" w:name="_Toc288056982"/>
-          <w:r>
-            <w:t xml:space="preserve">Including </w:t>
-          </w:r>
-          <w:proofErr w:type="spellStart"/>
-          <w:r>
-            <w:t>Javascript</w:t>
+          <w:bookmarkStart w:id="5" w:name="_Toc288056982"/>
+          <w:r>
+            <w:t>Including Javascript</w:t>
+          </w:r>
+          <w:bookmarkEnd w:id="5"/>
+        </w:p>
+        <w:p>
+          <w:pPr>
+            <w:pStyle w:val="NoSpacing"/>
+          </w:pPr>
+        </w:p>
+        <w:p>
+          <w:pPr>
+            <w:pStyle w:val="Heading3"/>
+          </w:pPr>
+          <w:bookmarkStart w:id="6" w:name="_Toc288056983"/>
+          <w:r>
+            <w:t>How to Add Javascript to Commerce</w:t>
           </w:r>
           <w:bookmarkEnd w:id="6"/>
-          <w:proofErr w:type="spellEnd"/>
-        </w:p>
-        <w:p>
-          <w:pPr>
-            <w:pStyle w:val="NoSpacing"/>
-          </w:pPr>
-        </w:p>
-        <w:p>
-          <w:pPr>
-            <w:pStyle w:val="Heading3"/>
-          </w:pPr>
-          <w:bookmarkStart w:id="7" w:name="_Toc288056983"/>
-          <w:r>
-            <w:t xml:space="preserve">How to Add </w:t>
-          </w:r>
-          <w:proofErr w:type="spellStart"/>
-          <w:r>
-            <w:t>Javascript</w:t>
-          </w:r>
-          <w:proofErr w:type="spellEnd"/>
-          <w:r>
-            <w:t xml:space="preserve"> to Commerce</w:t>
-          </w:r>
-          <w:bookmarkEnd w:id="7"/>
         </w:p>
         <w:p>
           <w:pPr>
@@ -1842,21 +1783,7 @@
             <w:rPr>
               <w:rFonts w:asciiTheme="minorHAnsi" w:hAnsiTheme="minorHAnsi"/>
             </w:rPr>
-            <w:t>Create a Read Only/HTML Quote Level Attribute called “</w:t>
-          </w:r>
-          <w:proofErr w:type="spellStart"/>
-          <w:r>
-            <w:rPr>
-              <w:rFonts w:asciiTheme="minorHAnsi" w:hAnsiTheme="minorHAnsi"/>
-            </w:rPr>
-            <w:t>includeJavascript_quote</w:t>
-          </w:r>
-          <w:proofErr w:type="spellEnd"/>
-          <w:r>
-            <w:rPr>
-              <w:rFonts w:asciiTheme="minorHAnsi" w:hAnsiTheme="minorHAnsi"/>
-            </w:rPr>
-            <w:t xml:space="preserve">”. In the default function for this attribute, </w:t>
+            <w:t xml:space="preserve">Create a Read Only/HTML Quote Level Attribute called “includeJavascript_quote”. In the default function for this attribute, </w:t>
           </w:r>
           <w:r>
             <w:rPr>
@@ -1896,96 +1823,24 @@
               <w:sz w:val="18"/>
               <w:szCs w:val="18"/>
             </w:rPr>
-            <w:t>&lt;script type="text/</w:t>
-          </w:r>
-          <w:proofErr w:type="spellStart"/>
+            <w:t>&lt;script type="text/javascript" src="$BASE_PATH$/javascript/allplugins-require.js"&gt;&lt;/script&gt;</w:t>
+          </w:r>
+        </w:p>
+        <w:p>
+          <w:pPr>
+            <w:pStyle w:val="ListParagraph"/>
+            <w:ind w:left="1440"/>
+            <w:rPr>
+              <w:rFonts w:ascii="Gill Sans MT" w:hAnsi="Gill Sans MT"/>
+            </w:rPr>
+          </w:pPr>
           <w:r>
             <w:rPr>
               <w:rFonts w:ascii="Courier New" w:eastAsiaTheme="minorEastAsia" w:hAnsi="Courier New" w:cs="Courier New"/>
               <w:sz w:val="18"/>
               <w:szCs w:val="18"/>
             </w:rPr>
-            <w:t>javascript</w:t>
-          </w:r>
-          <w:proofErr w:type="spellEnd"/>
-          <w:r>
-            <w:rPr>
-              <w:rFonts w:ascii="Courier New" w:eastAsiaTheme="minorEastAsia" w:hAnsi="Courier New" w:cs="Courier New"/>
-              <w:sz w:val="18"/>
-              <w:szCs w:val="18"/>
-            </w:rPr>
-            <w:t xml:space="preserve">" </w:t>
-          </w:r>
-          <w:proofErr w:type="spellStart"/>
-          <w:r>
-            <w:rPr>
-              <w:rFonts w:ascii="Courier New" w:eastAsiaTheme="minorEastAsia" w:hAnsi="Courier New" w:cs="Courier New"/>
-              <w:sz w:val="18"/>
-              <w:szCs w:val="18"/>
-            </w:rPr>
-            <w:t>src</w:t>
-          </w:r>
-          <w:proofErr w:type="spellEnd"/>
-          <w:r>
-            <w:rPr>
-              <w:rFonts w:ascii="Courier New" w:eastAsiaTheme="minorEastAsia" w:hAnsi="Courier New" w:cs="Courier New"/>
-              <w:sz w:val="18"/>
-              <w:szCs w:val="18"/>
-            </w:rPr>
-            <w:t>="$</w:t>
-          </w:r>
-          <w:proofErr w:type="spellStart"/>
-          <w:r>
-            <w:rPr>
-              <w:rFonts w:ascii="Courier New" w:eastAsiaTheme="minorEastAsia" w:hAnsi="Courier New" w:cs="Courier New"/>
-              <w:sz w:val="18"/>
-              <w:szCs w:val="18"/>
-            </w:rPr>
-            <w:t>BASE_PATH$/javascript/allplugins-require.js</w:t>
-          </w:r>
-          <w:proofErr w:type="spellEnd"/>
-          <w:r>
-            <w:rPr>
-              <w:rFonts w:ascii="Courier New" w:eastAsiaTheme="minorEastAsia" w:hAnsi="Courier New" w:cs="Courier New"/>
-              <w:sz w:val="18"/>
-              <w:szCs w:val="18"/>
-            </w:rPr>
-            <w:t>"&gt;&lt;/script&gt;</w:t>
-          </w:r>
-        </w:p>
-        <w:p>
-          <w:pPr>
-            <w:pStyle w:val="ListParagraph"/>
-            <w:ind w:left="1440"/>
-            <w:rPr>
-              <w:rFonts w:ascii="Gill Sans MT" w:hAnsi="Gill Sans MT"/>
-            </w:rPr>
-          </w:pPr>
-          <w:r>
-            <w:rPr>
-              <w:rFonts w:ascii="Courier New" w:eastAsiaTheme="minorEastAsia" w:hAnsi="Courier New" w:cs="Courier New"/>
-              <w:sz w:val="18"/>
-              <w:szCs w:val="18"/>
-            </w:rPr>
-            <w:t>&lt;script type="text/</w:t>
-          </w:r>
-          <w:proofErr w:type="spellStart"/>
-          <w:r>
-            <w:rPr>
-              <w:rFonts w:ascii="Courier New" w:eastAsiaTheme="minorEastAsia" w:hAnsi="Courier New" w:cs="Courier New"/>
-              <w:sz w:val="18"/>
-              <w:szCs w:val="18"/>
-            </w:rPr>
-            <w:t>javascript</w:t>
-          </w:r>
-          <w:proofErr w:type="spellEnd"/>
-          <w:r>
-            <w:rPr>
-              <w:rFonts w:ascii="Courier New" w:eastAsiaTheme="minorEastAsia" w:hAnsi="Courier New" w:cs="Courier New"/>
-              <w:sz w:val="18"/>
-              <w:szCs w:val="18"/>
-            </w:rPr>
-            <w:t>"&gt;require("commerce");&lt;/script&gt;</w:t>
+            <w:t>&lt;script type="text/javascript"&gt;require("commerce");&lt;/script&gt;</w:t>
           </w:r>
         </w:p>
         <w:p>
@@ -2023,34 +1878,18 @@
             <w:rPr>
               <w:rFonts w:asciiTheme="minorHAnsi" w:hAnsiTheme="minorHAnsi"/>
             </w:rPr>
-            <w:t xml:space="preserve">Put code for this section in the file manager: </w:t>
-          </w:r>
-          <w:proofErr w:type="spellStart"/>
-          <w:r>
-            <w:rPr>
-              <w:rFonts w:asciiTheme="minorHAnsi" w:hAnsiTheme="minorHAnsi"/>
-            </w:rPr>
-            <w:t>javascript/commerce.js</w:t>
-          </w:r>
-          <w:proofErr w:type="spellEnd"/>
+            <w:t>Put code for this section in the file manager: javascript/commerce.js</w:t>
+          </w:r>
         </w:p>
         <w:p>
           <w:pPr>
             <w:pStyle w:val="Heading3"/>
           </w:pPr>
-          <w:bookmarkStart w:id="8" w:name="_Toc288056984"/>
-          <w:r>
-            <w:t xml:space="preserve">How to Add </w:t>
-          </w:r>
-          <w:proofErr w:type="spellStart"/>
-          <w:r>
-            <w:t>Javascript</w:t>
-          </w:r>
-          <w:proofErr w:type="spellEnd"/>
-          <w:r>
-            <w:t xml:space="preserve"> to Commerce Line Items</w:t>
-          </w:r>
-          <w:bookmarkEnd w:id="8"/>
+          <w:bookmarkStart w:id="7" w:name="_Toc288056984"/>
+          <w:r>
+            <w:t>How to Add Javascript to Commerce Line Items</w:t>
+          </w:r>
+          <w:bookmarkEnd w:id="7"/>
         </w:p>
         <w:p>
           <w:pPr>
@@ -2068,21 +1907,8 @@
             <w:rPr>
               <w:rFonts w:asciiTheme="minorHAnsi" w:hAnsiTheme="minorHAnsi"/>
             </w:rPr>
-            <w:t>Create a Read Only/HTML Line Item Attribute called “</w:t>
-          </w:r>
-          <w:proofErr w:type="spellStart"/>
-          <w:r>
-            <w:rPr>
-              <w:rFonts w:asciiTheme="minorHAnsi" w:hAnsiTheme="minorHAnsi"/>
-            </w:rPr>
-            <w:t>includeJavascript_line</w:t>
-          </w:r>
-          <w:proofErr w:type="spellEnd"/>
-          <w:r>
-            <w:rPr>
-              <w:rFonts w:asciiTheme="minorHAnsi" w:hAnsiTheme="minorHAnsi"/>
-            </w:rPr>
-            <w:t xml:space="preserve">”. In the default </w:t>
+            <w:lastRenderedPageBreak/>
+            <w:t xml:space="preserve">Create a Read Only/HTML Line Item Attribute called “includeJavascript_line”. In the default </w:t>
           </w:r>
           <w:r>
             <w:rPr>
@@ -2134,115 +1960,33 @@
               <w:sz w:val="18"/>
               <w:szCs w:val="18"/>
             </w:rPr>
-            <w:t>&lt;script type="text/</w:t>
-          </w:r>
-          <w:proofErr w:type="spellStart"/>
+            <w:t>&lt;script type="text/javascript" src="$BASE_PATH$/javascript/allplugins-require.js"&gt;&lt;/script&gt;</w:t>
+          </w:r>
+        </w:p>
+        <w:p>
+          <w:pPr>
+            <w:pStyle w:val="ListParagraph"/>
+            <w:ind w:left="1440"/>
+            <w:rPr>
+              <w:rFonts w:ascii="Gill Sans MT" w:hAnsi="Gill Sans MT"/>
+            </w:rPr>
+          </w:pPr>
           <w:r>
             <w:rPr>
               <w:rFonts w:ascii="Courier New" w:eastAsiaTheme="minorEastAsia" w:hAnsi="Courier New" w:cs="Courier New"/>
               <w:sz w:val="18"/>
               <w:szCs w:val="18"/>
             </w:rPr>
-            <w:t>javascript</w:t>
-          </w:r>
-          <w:proofErr w:type="spellEnd"/>
+            <w:t>&lt;script type="text/javascript"&gt;require("commerce</w:t>
+          </w:r>
           <w:r>
             <w:rPr>
               <w:rFonts w:ascii="Courier New" w:eastAsiaTheme="minorEastAsia" w:hAnsi="Courier New" w:cs="Courier New"/>
               <w:sz w:val="18"/>
               <w:szCs w:val="18"/>
             </w:rPr>
-            <w:t xml:space="preserve">" </w:t>
-          </w:r>
-          <w:proofErr w:type="spellStart"/>
-          <w:r>
-            <w:rPr>
-              <w:rFonts w:ascii="Courier New" w:eastAsiaTheme="minorEastAsia" w:hAnsi="Courier New" w:cs="Courier New"/>
-              <w:sz w:val="18"/>
-              <w:szCs w:val="18"/>
-            </w:rPr>
-            <w:t>src</w:t>
-          </w:r>
-          <w:proofErr w:type="spellEnd"/>
-          <w:r>
-            <w:rPr>
-              <w:rFonts w:ascii="Courier New" w:eastAsiaTheme="minorEastAsia" w:hAnsi="Courier New" w:cs="Courier New"/>
-              <w:sz w:val="18"/>
-              <w:szCs w:val="18"/>
-            </w:rPr>
-            <w:t>="$</w:t>
-          </w:r>
-          <w:proofErr w:type="spellStart"/>
-          <w:r>
-            <w:rPr>
-              <w:rFonts w:ascii="Courier New" w:eastAsiaTheme="minorEastAsia" w:hAnsi="Courier New" w:cs="Courier New"/>
-              <w:sz w:val="18"/>
-              <w:szCs w:val="18"/>
-            </w:rPr>
-            <w:t>BASE_PATH$/javascript/allplugins-require.js</w:t>
-          </w:r>
-          <w:proofErr w:type="spellEnd"/>
-          <w:r>
-            <w:rPr>
-              <w:rFonts w:ascii="Courier New" w:eastAsiaTheme="minorEastAsia" w:hAnsi="Courier New" w:cs="Courier New"/>
-              <w:sz w:val="18"/>
-              <w:szCs w:val="18"/>
-            </w:rPr>
-            <w:t>"&gt;&lt;/script&gt;</w:t>
-          </w:r>
-        </w:p>
-        <w:p>
-          <w:pPr>
-            <w:pStyle w:val="ListParagraph"/>
-            <w:ind w:left="1440"/>
-            <w:rPr>
-              <w:rFonts w:ascii="Gill Sans MT" w:hAnsi="Gill Sans MT"/>
-            </w:rPr>
-          </w:pPr>
-          <w:r>
-            <w:rPr>
-              <w:rFonts w:ascii="Courier New" w:eastAsiaTheme="minorEastAsia" w:hAnsi="Courier New" w:cs="Courier New"/>
-              <w:sz w:val="18"/>
-              <w:szCs w:val="18"/>
-            </w:rPr>
-            <w:t>&lt;script type="text/</w:t>
-          </w:r>
-          <w:proofErr w:type="spellStart"/>
-          <w:r>
-            <w:rPr>
-              <w:rFonts w:ascii="Courier New" w:eastAsiaTheme="minorEastAsia" w:hAnsi="Courier New" w:cs="Courier New"/>
-              <w:sz w:val="18"/>
-              <w:szCs w:val="18"/>
-            </w:rPr>
-            <w:t>javascript</w:t>
-          </w:r>
-          <w:proofErr w:type="spellEnd"/>
-          <w:r>
-            <w:rPr>
-              <w:rFonts w:ascii="Courier New" w:eastAsiaTheme="minorEastAsia" w:hAnsi="Courier New" w:cs="Courier New"/>
-              <w:sz w:val="18"/>
-              <w:szCs w:val="18"/>
-            </w:rPr>
-            <w:t>"&gt;require("</w:t>
-          </w:r>
-          <w:proofErr w:type="spellStart"/>
-          <w:r>
-            <w:rPr>
-              <w:rFonts w:ascii="Courier New" w:eastAsiaTheme="minorEastAsia" w:hAnsi="Courier New" w:cs="Courier New"/>
-              <w:sz w:val="18"/>
-              <w:szCs w:val="18"/>
-            </w:rPr>
-            <w:t>commerce</w:t>
-          </w:r>
-          <w:r>
-            <w:rPr>
-              <w:rFonts w:ascii="Courier New" w:eastAsiaTheme="minorEastAsia" w:hAnsi="Courier New" w:cs="Courier New"/>
-              <w:sz w:val="18"/>
-              <w:szCs w:val="18"/>
-            </w:rPr>
             <w:t>_line</w:t>
           </w:r>
-          <w:proofErr w:type="spellEnd"/>
           <w:r>
             <w:rPr>
               <w:rFonts w:ascii="Courier New" w:eastAsiaTheme="minorEastAsia" w:hAnsi="Courier New" w:cs="Courier New"/>
@@ -2296,39 +2040,18 @@
             <w:rPr>
               <w:rFonts w:asciiTheme="minorHAnsi" w:hAnsiTheme="minorHAnsi"/>
             </w:rPr>
-            <w:t xml:space="preserve">Put code for this section in the file manager: </w:t>
-          </w:r>
-          <w:proofErr w:type="spellStart"/>
-          <w:r>
-            <w:rPr>
-              <w:rFonts w:asciiTheme="minorHAnsi" w:hAnsiTheme="minorHAnsi"/>
-            </w:rPr>
-            <w:t>javascript/commerce_line.js</w:t>
-          </w:r>
-          <w:proofErr w:type="spellEnd"/>
+            <w:t>Put code for this section in the file manager: javascript/commerce_line.js</w:t>
+          </w:r>
         </w:p>
         <w:p>
           <w:pPr>
             <w:pStyle w:val="Heading3"/>
           </w:pPr>
-          <w:bookmarkStart w:id="9" w:name="_Toc288056985"/>
-          <w:r>
-            <w:t xml:space="preserve">How to Add </w:t>
-          </w:r>
-          <w:proofErr w:type="spellStart"/>
-          <w:r>
-            <w:t>Javascript</w:t>
-          </w:r>
-          <w:proofErr w:type="spellEnd"/>
-          <w:r>
-            <w:t xml:space="preserve"> to </w:t>
-          </w:r>
-          <w:proofErr w:type="spellStart"/>
-          <w:r>
-            <w:t>Config</w:t>
-          </w:r>
-          <w:bookmarkEnd w:id="9"/>
-          <w:proofErr w:type="spellEnd"/>
+          <w:bookmarkStart w:id="8" w:name="_Toc288056985"/>
+          <w:r>
+            <w:t>How to Add Javascript to Config</w:t>
+          </w:r>
+          <w:bookmarkEnd w:id="8"/>
         </w:p>
         <w:p>
           <w:pPr>
@@ -2346,21 +2069,7 @@
             <w:rPr>
               <w:rFonts w:asciiTheme="minorHAnsi" w:hAnsiTheme="minorHAnsi"/>
             </w:rPr>
-            <w:t xml:space="preserve">Create a Read Only/HTML Attribute called “Include </w:t>
-          </w:r>
-          <w:proofErr w:type="spellStart"/>
-          <w:r>
-            <w:rPr>
-              <w:rFonts w:asciiTheme="minorHAnsi" w:hAnsiTheme="minorHAnsi"/>
-            </w:rPr>
-            <w:t>Javascript</w:t>
-          </w:r>
-          <w:proofErr w:type="spellEnd"/>
-          <w:r>
-            <w:rPr>
-              <w:rFonts w:asciiTheme="minorHAnsi" w:hAnsiTheme="minorHAnsi"/>
-            </w:rPr>
-            <w:t xml:space="preserve">”. In the default </w:t>
+            <w:t xml:space="preserve">Create a Read Only/HTML Attribute called “Include Javascript”. In the default </w:t>
           </w:r>
           <w:r>
             <w:rPr>
@@ -2406,115 +2115,33 @@
               <w:sz w:val="18"/>
               <w:szCs w:val="18"/>
             </w:rPr>
-            <w:t>&lt;script type="text/</w:t>
-          </w:r>
-          <w:proofErr w:type="spellStart"/>
+            <w:t>&lt;script type="text/javascript" src="$BASE_PATH$/javascript/allplugins-require.js"&gt;&lt;/script&gt;</w:t>
+          </w:r>
+        </w:p>
+        <w:p>
+          <w:pPr>
+            <w:pStyle w:val="ListParagraph"/>
+            <w:ind w:left="1440"/>
+            <w:rPr>
+              <w:rFonts w:ascii="Gill Sans MT" w:hAnsi="Gill Sans MT"/>
+            </w:rPr>
+          </w:pPr>
           <w:r>
             <w:rPr>
               <w:rFonts w:ascii="Courier New" w:eastAsiaTheme="minorEastAsia" w:hAnsi="Courier New" w:cs="Courier New"/>
               <w:sz w:val="18"/>
               <w:szCs w:val="18"/>
             </w:rPr>
-            <w:t>javascript</w:t>
-          </w:r>
-          <w:proofErr w:type="spellEnd"/>
+            <w:t>&lt;script type="te</w:t>
+          </w:r>
           <w:r>
             <w:rPr>
               <w:rFonts w:ascii="Courier New" w:eastAsiaTheme="minorEastAsia" w:hAnsi="Courier New" w:cs="Courier New"/>
               <w:sz w:val="18"/>
               <w:szCs w:val="18"/>
             </w:rPr>
-            <w:t xml:space="preserve">" </w:t>
-          </w:r>
-          <w:proofErr w:type="spellStart"/>
-          <w:r>
-            <w:rPr>
-              <w:rFonts w:ascii="Courier New" w:eastAsiaTheme="minorEastAsia" w:hAnsi="Courier New" w:cs="Courier New"/>
-              <w:sz w:val="18"/>
-              <w:szCs w:val="18"/>
-            </w:rPr>
-            <w:t>src</w:t>
-          </w:r>
-          <w:proofErr w:type="spellEnd"/>
-          <w:r>
-            <w:rPr>
-              <w:rFonts w:ascii="Courier New" w:eastAsiaTheme="minorEastAsia" w:hAnsi="Courier New" w:cs="Courier New"/>
-              <w:sz w:val="18"/>
-              <w:szCs w:val="18"/>
-            </w:rPr>
-            <w:t>="$</w:t>
-          </w:r>
-          <w:proofErr w:type="spellStart"/>
-          <w:r>
-            <w:rPr>
-              <w:rFonts w:ascii="Courier New" w:eastAsiaTheme="minorEastAsia" w:hAnsi="Courier New" w:cs="Courier New"/>
-              <w:sz w:val="18"/>
-              <w:szCs w:val="18"/>
-            </w:rPr>
-            <w:t>BASE_PATH$/javascript/allplugins-require.js</w:t>
-          </w:r>
-          <w:proofErr w:type="spellEnd"/>
-          <w:r>
-            <w:rPr>
-              <w:rFonts w:ascii="Courier New" w:eastAsiaTheme="minorEastAsia" w:hAnsi="Courier New" w:cs="Courier New"/>
-              <w:sz w:val="18"/>
-              <w:szCs w:val="18"/>
-            </w:rPr>
-            <w:t>"&gt;&lt;/script&gt;</w:t>
-          </w:r>
-        </w:p>
-        <w:p>
-          <w:pPr>
-            <w:pStyle w:val="ListParagraph"/>
-            <w:ind w:left="1440"/>
-            <w:rPr>
-              <w:rFonts w:ascii="Gill Sans MT" w:hAnsi="Gill Sans MT"/>
-            </w:rPr>
-          </w:pPr>
-          <w:r>
-            <w:rPr>
-              <w:rFonts w:ascii="Courier New" w:eastAsiaTheme="minorEastAsia" w:hAnsi="Courier New" w:cs="Courier New"/>
-              <w:sz w:val="18"/>
-              <w:szCs w:val="18"/>
-            </w:rPr>
-            <w:t>&lt;script type="te</w:t>
-          </w:r>
-          <w:r>
-            <w:rPr>
-              <w:rFonts w:ascii="Courier New" w:eastAsiaTheme="minorEastAsia" w:hAnsi="Courier New" w:cs="Courier New"/>
-              <w:sz w:val="18"/>
-              <w:szCs w:val="18"/>
-            </w:rPr>
-            <w:t>xt/</w:t>
-          </w:r>
-          <w:proofErr w:type="spellStart"/>
-          <w:r>
-            <w:rPr>
-              <w:rFonts w:ascii="Courier New" w:eastAsiaTheme="minorEastAsia" w:hAnsi="Courier New" w:cs="Courier New"/>
-              <w:sz w:val="18"/>
-              <w:szCs w:val="18"/>
-            </w:rPr>
-            <w:t>javascript</w:t>
-          </w:r>
-          <w:proofErr w:type="spellEnd"/>
-          <w:r>
-            <w:rPr>
-              <w:rFonts w:ascii="Courier New" w:eastAsiaTheme="minorEastAsia" w:hAnsi="Courier New" w:cs="Courier New"/>
-              <w:sz w:val="18"/>
-              <w:szCs w:val="18"/>
-            </w:rPr>
-            <w:t>"&gt;require("</w:t>
-          </w:r>
-          <w:proofErr w:type="spellStart"/>
-          <w:r>
-            <w:rPr>
-              <w:rFonts w:ascii="Courier New" w:eastAsiaTheme="minorEastAsia" w:hAnsi="Courier New" w:cs="Courier New"/>
-              <w:sz w:val="18"/>
-              <w:szCs w:val="18"/>
-            </w:rPr>
-            <w:t>config</w:t>
-          </w:r>
-          <w:proofErr w:type="spellEnd"/>
+            <w:t>xt/javascript"&gt;require("config</w:t>
+          </w:r>
           <w:r>
             <w:rPr>
               <w:rFonts w:ascii="Courier New" w:eastAsiaTheme="minorEastAsia" w:hAnsi="Courier New" w:cs="Courier New"/>
@@ -2549,21 +2176,7 @@
             <w:rPr>
               <w:rFonts w:asciiTheme="minorHAnsi" w:hAnsiTheme="minorHAnsi"/>
             </w:rPr>
-            <w:t xml:space="preserve">Add the attribute to the </w:t>
-          </w:r>
-          <w:proofErr w:type="spellStart"/>
-          <w:r>
-            <w:rPr>
-              <w:rFonts w:asciiTheme="minorHAnsi" w:hAnsiTheme="minorHAnsi"/>
-            </w:rPr>
-            <w:t>Config</w:t>
-          </w:r>
-          <w:proofErr w:type="spellEnd"/>
-          <w:r>
-            <w:rPr>
-              <w:rFonts w:asciiTheme="minorHAnsi" w:hAnsiTheme="minorHAnsi"/>
-            </w:rPr>
-            <w:t xml:space="preserve"> Flow. Hide the label of the attribute, and put it onto the default tab, or else in another place where it will be visible when the page loads. You can make this unobtrusive by using the attribute in the place of a spacer.</w:t>
+            <w:t>Add the attribute to the Config Flow. Hide the label of the attribute, and put it onto the default tab, or else in another place where it will be visible when the page loads. You can make this unobtrusive by using the attribute in the place of a spacer.</w:t>
           </w:r>
         </w:p>
         <w:p>
@@ -2582,34 +2195,18 @@
             <w:rPr>
               <w:rFonts w:asciiTheme="minorHAnsi" w:hAnsiTheme="minorHAnsi"/>
             </w:rPr>
-            <w:t xml:space="preserve">Put code for this section in the file manager: </w:t>
-          </w:r>
-          <w:proofErr w:type="spellStart"/>
-          <w:r>
-            <w:rPr>
-              <w:rFonts w:asciiTheme="minorHAnsi" w:hAnsiTheme="minorHAnsi"/>
-            </w:rPr>
-            <w:t>javascript/config.js</w:t>
-          </w:r>
-          <w:proofErr w:type="spellEnd"/>
+            <w:t>Put code for this section in the file manager: javascript/config.js</w:t>
+          </w:r>
         </w:p>
         <w:p>
           <w:pPr>
             <w:pStyle w:val="Heading3"/>
           </w:pPr>
-          <w:bookmarkStart w:id="10" w:name="_Toc288056986"/>
-          <w:r>
-            <w:t xml:space="preserve">How to Add </w:t>
-          </w:r>
-          <w:proofErr w:type="spellStart"/>
-          <w:r>
-            <w:t>Javascript</w:t>
-          </w:r>
-          <w:proofErr w:type="spellEnd"/>
-          <w:r>
-            <w:t xml:space="preserve"> to the Homepage</w:t>
-          </w:r>
-          <w:bookmarkEnd w:id="10"/>
+          <w:bookmarkStart w:id="9" w:name="_Toc288056986"/>
+          <w:r>
+            <w:t>How to Add Javascript to the Homepage</w:t>
+          </w:r>
+          <w:bookmarkEnd w:id="9"/>
         </w:p>
         <w:p>
           <w:pPr>
@@ -2627,21 +2224,7 @@
             <w:rPr>
               <w:rFonts w:asciiTheme="minorHAnsi" w:hAnsiTheme="minorHAnsi"/>
             </w:rPr>
-            <w:t xml:space="preserve">Under Admin &gt; Homepage &gt; Define XSL Template, download the Alternate </w:t>
-          </w:r>
-          <w:proofErr w:type="spellStart"/>
-          <w:r>
-            <w:rPr>
-              <w:rFonts w:asciiTheme="minorHAnsi" w:hAnsiTheme="minorHAnsi"/>
-            </w:rPr>
-            <w:t>Javascript</w:t>
-          </w:r>
-          <w:proofErr w:type="spellEnd"/>
-          <w:r>
-            <w:rPr>
-              <w:rFonts w:asciiTheme="minorHAnsi" w:hAnsiTheme="minorHAnsi"/>
-            </w:rPr>
-            <w:t xml:space="preserve"> File. </w:t>
+            <w:t xml:space="preserve">Under Admin &gt; Homepage &gt; Define XSL Template, download the Alternate Javascript File. </w:t>
           </w:r>
         </w:p>
         <w:p>
@@ -2660,21 +2243,7 @@
             <w:rPr>
               <w:rFonts w:asciiTheme="minorHAnsi" w:hAnsiTheme="minorHAnsi"/>
             </w:rPr>
-            <w:t xml:space="preserve">Add the code from </w:t>
-          </w:r>
-          <w:proofErr w:type="spellStart"/>
-          <w:r>
-            <w:rPr>
-              <w:rFonts w:asciiTheme="minorHAnsi" w:hAnsiTheme="minorHAnsi"/>
-            </w:rPr>
-            <w:t>homepage_alt_js.js</w:t>
-          </w:r>
-          <w:proofErr w:type="spellEnd"/>
-          <w:r>
-            <w:rPr>
-              <w:rFonts w:asciiTheme="minorHAnsi" w:hAnsiTheme="minorHAnsi"/>
-            </w:rPr>
-            <w:t xml:space="preserve"> file, outside of any other function that may exist already.</w:t>
+            <w:t>Add the code from homepage_alt_js.js file, outside of any other function that may exist already.</w:t>
           </w:r>
         </w:p>
         <w:p>
@@ -2712,39 +2281,24 @@
             <w:rPr>
               <w:rFonts w:asciiTheme="minorHAnsi" w:hAnsiTheme="minorHAnsi"/>
             </w:rPr>
-            <w:t xml:space="preserve">Put code for this section in the file manager: </w:t>
-          </w:r>
-          <w:proofErr w:type="spellStart"/>
-          <w:r>
-            <w:rPr>
-              <w:rFonts w:asciiTheme="minorHAnsi" w:hAnsiTheme="minorHAnsi"/>
-            </w:rPr>
-            <w:t>javascript/homepage.js</w:t>
-          </w:r>
-          <w:proofErr w:type="spellEnd"/>
+            <w:t>Put code for this section in the file manager: javascript/homepage.js</w:t>
+          </w:r>
         </w:p>
         <w:p>
           <w:pPr>
             <w:pStyle w:val="Heading3"/>
           </w:pPr>
-          <w:bookmarkStart w:id="11" w:name="_Toc288056987"/>
-          <w:r>
-            <w:t xml:space="preserve">How to Add </w:t>
-          </w:r>
-          <w:proofErr w:type="spellStart"/>
-          <w:r>
-            <w:t>Sitewide</w:t>
-          </w:r>
-          <w:proofErr w:type="spellEnd"/>
+          <w:bookmarkStart w:id="10" w:name="_Toc288056987"/>
+          <w:r>
+            <w:t>How to Add Sitewide</w:t>
+          </w:r>
           <w:r>
             <w:t xml:space="preserve"> </w:t>
           </w:r>
-          <w:proofErr w:type="spellStart"/>
           <w:r>
             <w:t>Javascript</w:t>
           </w:r>
-          <w:bookmarkEnd w:id="11"/>
-          <w:proofErr w:type="spellEnd"/>
+          <w:bookmarkEnd w:id="10"/>
         </w:p>
         <w:p>
           <w:pPr>
@@ -2791,15 +2345,7 @@
             <w:t>o you want to include your JavaS</w:t>
           </w:r>
           <w:r>
-            <w:t xml:space="preserve">cript in a </w:t>
-          </w:r>
-          <w:proofErr w:type="spellStart"/>
-          <w:r>
-            <w:t>sitewide</w:t>
-          </w:r>
-          <w:proofErr w:type="spellEnd"/>
-          <w:r>
-            <w:t xml:space="preserve"> setting? Most use cas</w:t>
+            <w:t>cript in a sitewide setting? Most use cas</w:t>
           </w:r>
           <w:r>
             <w:t>es can be met by including JavaS</w:t>
@@ -2854,115 +2400,33 @@
               <w:sz w:val="18"/>
               <w:szCs w:val="18"/>
             </w:rPr>
-            <w:t>&lt;script type="text/</w:t>
-          </w:r>
-          <w:proofErr w:type="spellStart"/>
+            <w:t>&lt;script type="text/javascript" src="$BASE_PATH$/javascript/allplugins-require.js"&gt;&lt;/script&gt;</w:t>
+          </w:r>
+        </w:p>
+        <w:p>
+          <w:pPr>
+            <w:pStyle w:val="ListParagraph"/>
+            <w:ind w:left="1440"/>
+            <w:rPr>
+              <w:rFonts w:ascii="Gill Sans MT" w:hAnsi="Gill Sans MT"/>
+            </w:rPr>
+          </w:pPr>
           <w:r>
             <w:rPr>
               <w:rFonts w:ascii="Courier New" w:eastAsiaTheme="minorEastAsia" w:hAnsi="Courier New" w:cs="Courier New"/>
               <w:sz w:val="18"/>
               <w:szCs w:val="18"/>
             </w:rPr>
-            <w:t>javascript</w:t>
-          </w:r>
-          <w:proofErr w:type="spellEnd"/>
+            <w:t>&lt;script type="te</w:t>
+          </w:r>
           <w:r>
             <w:rPr>
               <w:rFonts w:ascii="Courier New" w:eastAsiaTheme="minorEastAsia" w:hAnsi="Courier New" w:cs="Courier New"/>
               <w:sz w:val="18"/>
               <w:szCs w:val="18"/>
             </w:rPr>
-            <w:t xml:space="preserve">" </w:t>
-          </w:r>
-          <w:proofErr w:type="spellStart"/>
-          <w:r>
-            <w:rPr>
-              <w:rFonts w:ascii="Courier New" w:eastAsiaTheme="minorEastAsia" w:hAnsi="Courier New" w:cs="Courier New"/>
-              <w:sz w:val="18"/>
-              <w:szCs w:val="18"/>
-            </w:rPr>
-            <w:t>src</w:t>
-          </w:r>
-          <w:proofErr w:type="spellEnd"/>
-          <w:r>
-            <w:rPr>
-              <w:rFonts w:ascii="Courier New" w:eastAsiaTheme="minorEastAsia" w:hAnsi="Courier New" w:cs="Courier New"/>
-              <w:sz w:val="18"/>
-              <w:szCs w:val="18"/>
-            </w:rPr>
-            <w:t>="$</w:t>
-          </w:r>
-          <w:proofErr w:type="spellStart"/>
-          <w:r>
-            <w:rPr>
-              <w:rFonts w:ascii="Courier New" w:eastAsiaTheme="minorEastAsia" w:hAnsi="Courier New" w:cs="Courier New"/>
-              <w:sz w:val="18"/>
-              <w:szCs w:val="18"/>
-            </w:rPr>
-            <w:t>BASE_PATH$/javascript/allplugins-require.js</w:t>
-          </w:r>
-          <w:proofErr w:type="spellEnd"/>
-          <w:r>
-            <w:rPr>
-              <w:rFonts w:ascii="Courier New" w:eastAsiaTheme="minorEastAsia" w:hAnsi="Courier New" w:cs="Courier New"/>
-              <w:sz w:val="18"/>
-              <w:szCs w:val="18"/>
-            </w:rPr>
-            <w:t>"&gt;&lt;/script&gt;</w:t>
-          </w:r>
-        </w:p>
-        <w:p>
-          <w:pPr>
-            <w:pStyle w:val="ListParagraph"/>
-            <w:ind w:left="1440"/>
-            <w:rPr>
-              <w:rFonts w:ascii="Gill Sans MT" w:hAnsi="Gill Sans MT"/>
-            </w:rPr>
-          </w:pPr>
-          <w:r>
-            <w:rPr>
-              <w:rFonts w:ascii="Courier New" w:eastAsiaTheme="minorEastAsia" w:hAnsi="Courier New" w:cs="Courier New"/>
-              <w:sz w:val="18"/>
-              <w:szCs w:val="18"/>
-            </w:rPr>
-            <w:t>&lt;script type="te</w:t>
-          </w:r>
-          <w:r>
-            <w:rPr>
-              <w:rFonts w:ascii="Courier New" w:eastAsiaTheme="minorEastAsia" w:hAnsi="Courier New" w:cs="Courier New"/>
-              <w:sz w:val="18"/>
-              <w:szCs w:val="18"/>
-            </w:rPr>
-            <w:t>xt/</w:t>
-          </w:r>
-          <w:proofErr w:type="spellStart"/>
-          <w:r>
-            <w:rPr>
-              <w:rFonts w:ascii="Courier New" w:eastAsiaTheme="minorEastAsia" w:hAnsi="Courier New" w:cs="Courier New"/>
-              <w:sz w:val="18"/>
-              <w:szCs w:val="18"/>
-            </w:rPr>
-            <w:t>javascript</w:t>
-          </w:r>
-          <w:proofErr w:type="spellEnd"/>
-          <w:r>
-            <w:rPr>
-              <w:rFonts w:ascii="Courier New" w:eastAsiaTheme="minorEastAsia" w:hAnsi="Courier New" w:cs="Courier New"/>
-              <w:sz w:val="18"/>
-              <w:szCs w:val="18"/>
-            </w:rPr>
-            <w:t>"&gt;require("</w:t>
-          </w:r>
-          <w:proofErr w:type="spellStart"/>
-          <w:r>
-            <w:rPr>
-              <w:rFonts w:ascii="Courier New" w:eastAsiaTheme="minorEastAsia" w:hAnsi="Courier New" w:cs="Courier New"/>
-              <w:sz w:val="18"/>
-              <w:szCs w:val="18"/>
-            </w:rPr>
-            <w:t>sitewide</w:t>
-          </w:r>
-          <w:proofErr w:type="spellEnd"/>
+            <w:t>xt/javascript"&gt;require("sitewide</w:t>
+          </w:r>
           <w:r>
             <w:rPr>
               <w:rFonts w:ascii="Courier New" w:eastAsiaTheme="minorEastAsia" w:hAnsi="Courier New" w:cs="Courier New"/>
@@ -2996,16 +2460,8 @@
             <w:rPr>
               <w:rFonts w:asciiTheme="minorHAnsi" w:hAnsiTheme="minorHAnsi"/>
             </w:rPr>
-            <w:t xml:space="preserve">Put code for this section in the file manager: </w:t>
-          </w:r>
-          <w:proofErr w:type="spellStart"/>
-          <w:r>
-            <w:rPr>
-              <w:rFonts w:asciiTheme="minorHAnsi" w:hAnsiTheme="minorHAnsi"/>
-            </w:rPr>
-            <w:t>javascript/sitewide.js</w:t>
-          </w:r>
-          <w:proofErr w:type="spellEnd"/>
+            <w:t>Put code for this section in the file manager: javascript/sitewide.js</w:t>
+          </w:r>
         </w:p>
       </w:sdtContent>
     </w:sdt>
@@ -3015,6 +2471,7 @@
       <w:headerReference w:type="first" r:id="rId14"/>
       <w:pgSz w:w="12240" w:h="15840"/>
       <w:pgMar w:top="2160" w:right="810" w:bottom="1440" w:left="1440" w:header="0" w:footer="0" w:gutter="0"/>
+      <w:cols w:space="720"/>
       <w:titlePg/>
       <w:docGrid w:linePitch="360"/>
     </w:sectPr>
@@ -3023,7 +2480,7 @@
 </file>
 
 <file path=word/endnotes.xml><?xml version="1.0" encoding="utf-8"?>
-<w:endnotes xmlns:mv="urn:schemas-microsoft-com:mac:vml" xmlns:mo="http://schemas.microsoft.com/office/mac/office/2008/main" xmlns:ve="http://schemas.openxmlformats.org/markup-compatibility/2006" xmlns:o="urn:schemas-microsoft-com:office:office" xmlns:r="http://schemas.openxmlformats.org/officeDocument/2006/relationships" xmlns:m="http://schemas.openxmlformats.org/officeDocument/2006/math" xmlns:v="urn:schemas-microsoft-com:vml" xmlns:w10="urn:schemas-microsoft-com:office:word" xmlns:w="http://schemas.openxmlformats.org/wordprocessingml/2006/main" xmlns:wne="http://schemas.microsoft.com/office/word/2006/wordml" xmlns:wp="http://schemas.openxmlformats.org/drawingml/2006/wordprocessingDrawing">
+<w:endnotes xmlns:ve="http://schemas.openxmlformats.org/markup-compatibility/2006" xmlns:o="urn:schemas-microsoft-com:office:office" xmlns:r="http://schemas.openxmlformats.org/officeDocument/2006/relationships" xmlns:m="http://schemas.openxmlformats.org/officeDocument/2006/math" xmlns:v="urn:schemas-microsoft-com:vml" xmlns:wp="http://schemas.openxmlformats.org/drawingml/2006/wordprocessingDrawing" xmlns:w10="urn:schemas-microsoft-com:office:word" xmlns:w="http://schemas.openxmlformats.org/wordprocessingml/2006/main" xmlns:wne="http://schemas.microsoft.com/office/word/2006/wordml">
   <w:endnote w:type="separator" w:id="0">
     <w:p>
       <w:pPr>
@@ -3048,7 +2505,7 @@
 </file>
 
 <file path=word/footer1.xml><?xml version="1.0" encoding="utf-8"?>
-<w:ftr xmlns:mv="urn:schemas-microsoft-com:mac:vml" xmlns:mo="http://schemas.microsoft.com/office/mac/office/2008/main" xmlns:ve="http://schemas.openxmlformats.org/markup-compatibility/2006" xmlns:o="urn:schemas-microsoft-com:office:office" xmlns:r="http://schemas.openxmlformats.org/officeDocument/2006/relationships" xmlns:m="http://schemas.openxmlformats.org/officeDocument/2006/math" xmlns:v="urn:schemas-microsoft-com:vml" xmlns:w10="urn:schemas-microsoft-com:office:word" xmlns:w="http://schemas.openxmlformats.org/wordprocessingml/2006/main" xmlns:wne="http://schemas.microsoft.com/office/word/2006/wordml" xmlns:wp="http://schemas.openxmlformats.org/drawingml/2006/wordprocessingDrawing">
+<w:ftr xmlns:ve="http://schemas.openxmlformats.org/markup-compatibility/2006" xmlns:o="urn:schemas-microsoft-com:office:office" xmlns:r="http://schemas.openxmlformats.org/officeDocument/2006/relationships" xmlns:m="http://schemas.openxmlformats.org/officeDocument/2006/math" xmlns:v="urn:schemas-microsoft-com:vml" xmlns:wp="http://schemas.openxmlformats.org/drawingml/2006/wordprocessingDrawing" xmlns:w10="urn:schemas-microsoft-com:office:word" xmlns:w="http://schemas.openxmlformats.org/wordprocessingml/2006/main" xmlns:wne="http://schemas.microsoft.com/office/word/2006/wordml">
   <w:tbl>
     <w:tblPr>
       <w:tblW w:w="8694" w:type="dxa"/>
@@ -3102,7 +2559,7 @@
               <w:color w:val="587ED8" w:themeColor="text1" w:themeTint="80"/>
             </w:rPr>
             <w:pict>
-              <v:shapetype id="_x0000_t202" coordsize="21600,21600" o:spt="202" path="m0,0l0,21600,21600,21600,21600,0xe">
+              <v:shapetype id="_x0000_t202" coordsize="21600,21600" o:spt="202" path="m,l,21600r21600,l21600,xe">
                 <v:stroke joinstyle="miter"/>
                 <v:path gradientshapeok="t" o:connecttype="rect"/>
               </v:shapetype>
@@ -3354,7 +2811,7 @@
                       <w:noProof/>
                       <w:color w:val="3764D1" w:themeColor="text1" w:themeTint="99"/>
                     </w:rPr>
-                    <w:t>3</w:t>
+                    <w:t>4</w:t>
                   </w:r>
                   <w:r>
                     <w:rPr>
@@ -3391,7 +2848,7 @@
                       <w:noProof/>
                       <w:color w:val="3764D1" w:themeColor="text1" w:themeTint="99"/>
                     </w:rPr>
-                    <w:t>3</w:t>
+                    <w:t>5</w:t>
                   </w:r>
                   <w:r>
                     <w:rPr>
@@ -3444,19 +2901,11 @@
             </w:rPr>
             <w:t xml:space="preserve">Copyright 2011 </w:t>
           </w:r>
-          <w:proofErr w:type="spellStart"/>
           <w:r>
             <w:rPr>
               <w:color w:val="587ED8" w:themeColor="text1" w:themeTint="80"/>
             </w:rPr>
-            <w:t>BigMachines</w:t>
-          </w:r>
-          <w:proofErr w:type="spellEnd"/>
-          <w:r>
-            <w:rPr>
-              <w:color w:val="587ED8" w:themeColor="text1" w:themeTint="80"/>
-            </w:rPr>
-            <w:t xml:space="preserve">, Inc. </w:t>
+            <w:t xml:space="preserve">BigMachines, Inc. </w:t>
           </w:r>
           <w:r>
             <w:rPr>
@@ -3491,7 +2940,7 @@
 </file>
 
 <file path=word/footnotes.xml><?xml version="1.0" encoding="utf-8"?>
-<w:footnotes xmlns:mv="urn:schemas-microsoft-com:mac:vml" xmlns:mo="http://schemas.microsoft.com/office/mac/office/2008/main" xmlns:ve="http://schemas.openxmlformats.org/markup-compatibility/2006" xmlns:o="urn:schemas-microsoft-com:office:office" xmlns:r="http://schemas.openxmlformats.org/officeDocument/2006/relationships" xmlns:m="http://schemas.openxmlformats.org/officeDocument/2006/math" xmlns:v="urn:schemas-microsoft-com:vml" xmlns:w10="urn:schemas-microsoft-com:office:word" xmlns:w="http://schemas.openxmlformats.org/wordprocessingml/2006/main" xmlns:wne="http://schemas.microsoft.com/office/word/2006/wordml" xmlns:wp="http://schemas.openxmlformats.org/drawingml/2006/wordprocessingDrawing">
+<w:footnotes xmlns:ve="http://schemas.openxmlformats.org/markup-compatibility/2006" xmlns:o="urn:schemas-microsoft-com:office:office" xmlns:r="http://schemas.openxmlformats.org/officeDocument/2006/relationships" xmlns:m="http://schemas.openxmlformats.org/officeDocument/2006/math" xmlns:v="urn:schemas-microsoft-com:vml" xmlns:wp="http://schemas.openxmlformats.org/drawingml/2006/wordprocessingDrawing" xmlns:w10="urn:schemas-microsoft-com:office:word" xmlns:w="http://schemas.openxmlformats.org/wordprocessingml/2006/main" xmlns:wne="http://schemas.microsoft.com/office/word/2006/wordml">
   <w:footnote w:type="separator" w:id="0">
     <w:p>
       <w:pPr>
@@ -3516,7 +2965,7 @@
 </file>
 
 <file path=word/header1.xml><?xml version="1.0" encoding="utf-8"?>
-<w:hdr xmlns:mv="urn:schemas-microsoft-com:mac:vml" xmlns:mo="http://schemas.microsoft.com/office/mac/office/2008/main" xmlns:ve="http://schemas.openxmlformats.org/markup-compatibility/2006" xmlns:o="urn:schemas-microsoft-com:office:office" xmlns:r="http://schemas.openxmlformats.org/officeDocument/2006/relationships" xmlns:m="http://schemas.openxmlformats.org/officeDocument/2006/math" xmlns:v="urn:schemas-microsoft-com:vml" xmlns:w10="urn:schemas-microsoft-com:office:word" xmlns:w="http://schemas.openxmlformats.org/wordprocessingml/2006/main" xmlns:wne="http://schemas.microsoft.com/office/word/2006/wordml" xmlns:wp="http://schemas.openxmlformats.org/drawingml/2006/wordprocessingDrawing">
+<w:hdr xmlns:ve="http://schemas.openxmlformats.org/markup-compatibility/2006" xmlns:o="urn:schemas-microsoft-com:office:office" xmlns:r="http://schemas.openxmlformats.org/officeDocument/2006/relationships" xmlns:m="http://schemas.openxmlformats.org/officeDocument/2006/math" xmlns:v="urn:schemas-microsoft-com:vml" xmlns:wp="http://schemas.openxmlformats.org/drawingml/2006/wordprocessingDrawing" xmlns:w10="urn:schemas-microsoft-com:office:word" xmlns:w="http://schemas.openxmlformats.org/wordprocessingml/2006/main" xmlns:wne="http://schemas.microsoft.com/office/word/2006/wordml">
   <w:tbl>
     <w:tblPr>
       <w:tblW w:w="10800" w:type="dxa"/>
@@ -3771,7 +3220,7 @@
 </file>
 
 <file path=word/header2.xml><?xml version="1.0" encoding="utf-8"?>
-<w:hdr xmlns:mv="urn:schemas-microsoft-com:mac:vml" xmlns:mo="http://schemas.microsoft.com/office/mac/office/2008/main" xmlns:ve="http://schemas.openxmlformats.org/markup-compatibility/2006" xmlns:o="urn:schemas-microsoft-com:office:office" xmlns:r="http://schemas.openxmlformats.org/officeDocument/2006/relationships" xmlns:m="http://schemas.openxmlformats.org/officeDocument/2006/math" xmlns:v="urn:schemas-microsoft-com:vml" xmlns:w10="urn:schemas-microsoft-com:office:word" xmlns:w="http://schemas.openxmlformats.org/wordprocessingml/2006/main" xmlns:wne="http://schemas.microsoft.com/office/word/2006/wordml" xmlns:wp="http://schemas.openxmlformats.org/drawingml/2006/wordprocessingDrawing">
+<w:hdr xmlns:ve="http://schemas.openxmlformats.org/markup-compatibility/2006" xmlns:o="urn:schemas-microsoft-com:office:office" xmlns:r="http://schemas.openxmlformats.org/officeDocument/2006/relationships" xmlns:m="http://schemas.openxmlformats.org/officeDocument/2006/math" xmlns:v="urn:schemas-microsoft-com:vml" xmlns:wp="http://schemas.openxmlformats.org/drawingml/2006/wordprocessingDrawing" xmlns:w10="urn:schemas-microsoft-com:office:word" xmlns:w="http://schemas.openxmlformats.org/wordprocessingml/2006/main" xmlns:wne="http://schemas.microsoft.com/office/word/2006/wordml">
   <w:p>
     <w:pPr>
       <w:pStyle w:val="Header"/>
@@ -3860,7 +3309,7 @@
 </file>
 
 <file path=word/numbering.xml><?xml version="1.0" encoding="utf-8"?>
-<w:numbering xmlns:mv="urn:schemas-microsoft-com:mac:vml" xmlns:mo="http://schemas.microsoft.com/office/mac/office/2008/main" xmlns:ve="http://schemas.openxmlformats.org/markup-compatibility/2006" xmlns:o="urn:schemas-microsoft-com:office:office" xmlns:r="http://schemas.openxmlformats.org/officeDocument/2006/relationships" xmlns:m="http://schemas.openxmlformats.org/officeDocument/2006/math" xmlns:v="urn:schemas-microsoft-com:vml" xmlns:w10="urn:schemas-microsoft-com:office:word" xmlns:w="http://schemas.openxmlformats.org/wordprocessingml/2006/main" xmlns:wne="http://schemas.microsoft.com/office/word/2006/wordml" xmlns:wp="http://schemas.openxmlformats.org/drawingml/2006/wordprocessingDrawing">
+<w:numbering xmlns:ve="http://schemas.openxmlformats.org/markup-compatibility/2006" xmlns:o="urn:schemas-microsoft-com:office:office" xmlns:r="http://schemas.openxmlformats.org/officeDocument/2006/relationships" xmlns:m="http://schemas.openxmlformats.org/officeDocument/2006/math" xmlns:v="urn:schemas-microsoft-com:vml" xmlns:wp="http://schemas.openxmlformats.org/drawingml/2006/wordprocessingDrawing" xmlns:w10="urn:schemas-microsoft-com:office:word" xmlns:w="http://schemas.openxmlformats.org/wordprocessingml/2006/main" xmlns:wne="http://schemas.microsoft.com/office/word/2006/wordml">
   <w:abstractNum w:abstractNumId="0">
     <w:nsid w:val="03CD7AC0"/>
     <w:multiLevelType w:val="hybridMultilevel"/>
@@ -4601,7 +4050,7 @@
       </w:pPr>
     </w:pPrDefault>
   </w:docDefaults>
-  <w:latentStyles w:defLockedState="0" w:defUIPriority="99" w:defSemiHidden="1" w:defUnhideWhenUsed="1" w:defQFormat="0" w:count="276">
+  <w:latentStyles w:defLockedState="0" w:defUIPriority="99" w:defSemiHidden="1" w:defUnhideWhenUsed="1" w:defQFormat="0" w:count="267">
     <w:lsdException w:name="Normal" w:semiHidden="0" w:uiPriority="0" w:unhideWhenUsed="0" w:qFormat="1"/>
     <w:lsdException w:name="heading 1" w:semiHidden="0" w:uiPriority="9" w:unhideWhenUsed="0" w:qFormat="1"/>
     <w:lsdException w:name="heading 2" w:uiPriority="0" w:qFormat="1"/>
@@ -4836,11 +4285,13 @@
   </w:style>
   <w:style w:type="character" w:default="1" w:styleId="DefaultParagraphFont">
     <w:name w:val="Default Paragraph Font"/>
+    <w:uiPriority w:val="1"/>
     <w:semiHidden/>
     <w:unhideWhenUsed/>
   </w:style>
   <w:style w:type="table" w:default="1" w:styleId="TableNormal">
     <w:name w:val="Normal Table"/>
+    <w:uiPriority w:val="99"/>
     <w:semiHidden/>
     <w:unhideWhenUsed/>
     <w:qFormat/>
@@ -4856,6 +4307,7 @@
   </w:style>
   <w:style w:type="numbering" w:default="1" w:styleId="NoList">
     <w:name w:val="No List"/>
+    <w:uiPriority w:val="99"/>
     <w:semiHidden/>
     <w:unhideWhenUsed/>
   </w:style>

</xml_diff>